<commit_message>
(M3.T2C: Added video link to M3.T2C.docx)
</commit_message>
<xml_diff>
--- a/M3.T2C/M3.T2C.docx
+++ b/M3.T2C/M3.T2C.docx
@@ -466,25 +466,83 @@
         </w:rPr>
         <w:t>Github Link</w:t>
       </w:r>
+    </w:p>
+    <w:p>
+      <w:pPr>
+        <w:rPr>
+          <w:rFonts w:hint="default"/>
+          <w:lang w:val="en-US" w:eastAsia="zh-CN"/>
+        </w:rPr>
+      </w:pPr>
+    </w:p>
+    <w:p>
+      <w:pPr>
+        <w:rPr>
+          <w:rFonts w:hint="eastAsia"/>
+          <w:lang w:val="en-US" w:eastAsia="zh-CN"/>
+        </w:rPr>
+      </w:pPr>
+      <w:r>
+        <w:rPr>
+          <w:rFonts w:hint="eastAsia"/>
+          <w:lang w:val="en-US" w:eastAsia="zh-CN"/>
+        </w:rPr>
+        <w:t>Video Link</w:t>
+      </w:r>
+    </w:p>
+    <w:p>
+      <w:pPr>
+        <w:rPr>
+          <w:rFonts w:hint="eastAsia"/>
+          <w:lang w:val="en-US" w:eastAsia="zh-CN"/>
+        </w:rPr>
+      </w:pPr>
+      <w:r>
+        <w:rPr>
+          <w:rFonts w:hint="eastAsia"/>
+          <w:lang w:val="en-US" w:eastAsia="zh-CN"/>
+        </w:rPr>
+        <w:fldChar w:fldCharType="begin"/>
+      </w:r>
+      <w:r>
+        <w:rPr>
+          <w:rFonts w:hint="eastAsia"/>
+          <w:lang w:val="en-US" w:eastAsia="zh-CN"/>
+        </w:rPr>
+        <w:instrText xml:space="preserve"> HYPERLINK "https://youtu.be/oqKfpjWS1ps" </w:instrText>
+      </w:r>
+      <w:r>
+        <w:rPr>
+          <w:rFonts w:hint="eastAsia"/>
+          <w:lang w:val="en-US" w:eastAsia="zh-CN"/>
+        </w:rPr>
+        <w:fldChar w:fldCharType="separate"/>
+      </w:r>
+      <w:r>
+        <w:rPr>
+          <w:rStyle w:val="4"/>
+          <w:rFonts w:hint="eastAsia"/>
+          <w:lang w:val="en-US" w:eastAsia="zh-CN"/>
+        </w:rPr>
+        <w:t>https://youtu.be/oqKfpjWS1ps</w:t>
+      </w:r>
+      <w:r>
+        <w:rPr>
+          <w:rFonts w:hint="eastAsia"/>
+          <w:lang w:val="en-US" w:eastAsia="zh-CN"/>
+        </w:rPr>
+        <w:fldChar w:fldCharType="end"/>
+      </w:r>
+    </w:p>
+    <w:p>
+      <w:pPr>
+        <w:rPr>
+          <w:rFonts w:hint="eastAsia"/>
+          <w:lang w:val="en-US" w:eastAsia="zh-CN"/>
+        </w:rPr>
+      </w:pPr>
       <w:bookmarkStart w:id="0" w:name="_GoBack"/>
       <w:bookmarkEnd w:id="0"/>
-    </w:p>
-    <w:p>
-      <w:pPr>
-        <w:rPr>
-          <w:rFonts w:hint="default"/>
-          <w:lang w:val="en-US" w:eastAsia="zh-CN"/>
-        </w:rPr>
-      </w:pPr>
-    </w:p>
-    <w:p>
-      <w:r>
-        <w:rPr>
-          <w:rFonts w:hint="eastAsia"/>
-          <w:lang w:val="en-US" w:eastAsia="zh-CN"/>
-        </w:rPr>
-        <w:t>Video Link</w:t>
-      </w:r>
     </w:p>
     <w:sectPr>
       <w:pgSz w:w="11906" w:h="16838"/>

</xml_diff>